<commit_message>
Other List add README.md
</commit_message>
<xml_diff>
--- a/ListToTable/output.docx
+++ b/ListToTable/output.docx
@@ -2,7 +2,7 @@
 <file path=word/document.xml><?xml version="1.0" encoding="utf-8"?>
 <w:document xmlns:w="http://schemas.openxmlformats.org/wordprocessingml/2006/main" xmlns:m="http://schemas.openxmlformats.org/officeDocument/2006/math" xmlns:r="http://schemas.openxmlformats.org/officeDocument/2006/relationships" xmlns:o="urn:schemas-microsoft-com:office:office" xmlns:v="urn:schemas-microsoft-com:vml" xmlns:w10="urn:schemas-microsoft-com:office:word" xmlns:a="http://schemas.openxmlformats.org/drawingml/2006/main" xmlns:pic="http://schemas.openxmlformats.org/drawingml/2006/picture" xmlns:wp="http://schemas.openxmlformats.org/drawingml/2006/wordprocessingDrawing">
   <w:body>
-    <w:bookmarkStart w:id="24" w:name="bulleted-lists-to-table"/>
+    <w:bookmarkStart w:id="21" w:name="bulleted-lists-to-table"/>
     <w:p>
       <w:pPr>
         <w:pStyle w:val="Heading1"/>
@@ -35,10 +35,11 @@
       </w:r>
     </w:p>
     <w:bookmarkEnd w:id="20"/>
-    <w:bookmarkStart w:id="21" w:name="example"/>
+    <w:bookmarkEnd w:id="21"/>
+    <w:bookmarkStart w:id="26" w:name="example"/>
     <w:p>
       <w:pPr>
-        <w:pStyle w:val="Heading2"/>
+        <w:pStyle w:val="Heading1"/>
       </w:pPr>
       <w:r>
         <w:t xml:space="preserve">example</w:t>
@@ -60,20 +61,41 @@
         <w:pStyle w:val="FirstParagraph"/>
       </w:pPr>
       <w:r>
-        <w:t xml:space="preserve">Running this will generate</w:t>
+        <w:t xml:space="preserve">The</w:t>
       </w:r>
       <w:r>
         <w:t xml:space="preserve"> </w:t>
       </w:r>
+      <w:hyperlink r:id="rId22">
+        <w:r>
+          <w:rPr>
+            <w:rStyle w:val="Hyperlink"/>
+          </w:rPr>
+          <w:t xml:space="preserve">README.md</w:t>
+        </w:r>
+      </w:hyperlink>
       <w:r>
-        <w:rPr>
-          <w:rStyle w:val="VerbatimChar"/>
-        </w:rPr>
-        <w:t xml:space="preserve">output.docx</w:t>
+        <w:t xml:space="preserve"> </w:t>
+      </w:r>
+      <w:r>
+        <w:t xml:space="preserve">file will be converted to</w:t>
+      </w:r>
+      <w:r>
+        <w:t xml:space="preserve"> </w:t>
+      </w:r>
+      <w:hyperlink r:id="rId23">
+        <w:r>
+          <w:rPr>
+            <w:rStyle w:val="Hyperlink"/>
+          </w:rPr>
+          <w:t xml:space="preserve">output.docx</w:t>
+        </w:r>
+      </w:hyperlink>
+      <w:r>
+        <w:t xml:space="preserve">.</w:t>
       </w:r>
     </w:p>
-    <w:bookmarkEnd w:id="21"/>
-    <w:bookmarkStart w:id="22" w:name="bulleted-lists"/>
+    <w:bookmarkStart w:id="24" w:name="bulleted-lists"/>
     <w:p>
       <w:pPr>
         <w:pStyle w:val="Heading2"/>
@@ -407,8 +429,8 @@
         </w:tc>
       </w:tr>
     </w:tbl>
-    <w:bookmarkEnd w:id="22"/>
-    <w:bookmarkStart w:id="23" w:name="numbered-lists"/>
+    <w:bookmarkEnd w:id="24"/>
+    <w:bookmarkStart w:id="25" w:name="numbered-lists"/>
     <w:p>
       <w:pPr>
         <w:pStyle w:val="Heading2"/>
@@ -827,8 +849,1498 @@
         </w:tc>
       </w:tr>
     </w:tbl>
-    <w:bookmarkEnd w:id="23"/>
-    <w:bookmarkEnd w:id="24"/>
+    <w:bookmarkEnd w:id="25"/>
+    <w:bookmarkEnd w:id="26"/>
+    <w:bookmarkStart w:id="29" w:name="other-lists"/>
+    <w:p>
+      <w:pPr>
+        <w:pStyle w:val="Heading1"/>
+      </w:pPr>
+      <w:r>
+        <w:t xml:space="preserve">Other Lists</w:t>
+      </w:r>
+    </w:p>
+    <w:bookmarkStart w:id="27" w:name="other-bulleted-lists"/>
+    <w:p>
+      <w:pPr>
+        <w:pStyle w:val="Heading2"/>
+      </w:pPr>
+      <w:r>
+        <w:t xml:space="preserve">Other bulleted lists</w:t>
+      </w:r>
+    </w:p>
+    <w:p>
+      <w:pPr>
+        <w:pStyle w:val="FirstParagraph"/>
+      </w:pPr>
+      <w:r>
+        <w:t xml:space="preserve">other format lists.</w:t>
+      </w:r>
+    </w:p>
+    <w:tbl>
+      <w:tblPr>
+        <w:tblStyle w:val="Table"/>
+        <w:tblW w:type="auto" w:w="0"/>
+        <w:tblLook w:firstRow="1" w:lastRow="0" w:firstColumn="0" w:lastColumn="0" w:noHBand="0" w:noVBand="0" w:val="0020"/>
+        <w:jc w:val="start"/>
+      </w:tblPr>
+      <w:tblGrid>
+        <w:gridCol w:w="1980"/>
+        <w:gridCol w:w="1980"/>
+        <w:gridCol w:w="1980"/>
+        <w:gridCol w:w="1980"/>
+      </w:tblGrid>
+      <w:tr>
+        <w:trPr>
+          <w:tblHeader w:val="true"/>
+        </w:trPr>
+        <w:tc>
+          <w:tcPr/>
+          <w:p>
+            <w:pPr>
+              <w:pStyle w:val="Compact"/>
+              <w:jc w:val="left"/>
+            </w:pPr>
+            <w:r>
+              <w:t xml:space="preserve">Name</w:t>
+            </w:r>
+          </w:p>
+        </w:tc>
+        <w:tc>
+          <w:tcPr/>
+          <w:p>
+            <w:pPr>
+              <w:pStyle w:val="Compact"/>
+              <w:jc w:val="left"/>
+            </w:pPr>
+            <w:r>
+              <w:t xml:space="preserve">Gender</w:t>
+            </w:r>
+          </w:p>
+        </w:tc>
+        <w:tc>
+          <w:tcPr/>
+          <w:p>
+            <w:pPr>
+              <w:pStyle w:val="Compact"/>
+              <w:jc w:val="left"/>
+            </w:pPr>
+            <w:r>
+              <w:t xml:space="preserve">Birthdate</w:t>
+            </w:r>
+          </w:p>
+        </w:tc>
+        <w:tc>
+          <w:tcPr/>
+          <w:p>
+            <w:pPr>
+              <w:pStyle w:val="Compact"/>
+              <w:jc w:val="left"/>
+            </w:pPr>
+            <w:r>
+              <w:t xml:space="preserve">State</w:t>
+            </w:r>
+          </w:p>
+        </w:tc>
+      </w:tr>
+      <w:tr>
+        <w:tc>
+          <w:tcPr/>
+          <w:p>
+            <w:pPr>
+              <w:pStyle w:val="Compact"/>
+              <w:jc w:val="left"/>
+            </w:pPr>
+            <w:r>
+              <w:t xml:space="preserve">Emily Johnson</w:t>
+            </w:r>
+          </w:p>
+        </w:tc>
+        <w:tc>
+          <w:tcPr/>
+          <w:p>
+            <w:pPr>
+              <w:pStyle w:val="Compact"/>
+              <w:jc w:val="left"/>
+            </w:pPr>
+            <w:r>
+              <w:t xml:space="preserve">Female</w:t>
+            </w:r>
+          </w:p>
+        </w:tc>
+        <w:tc>
+          <w:tcPr/>
+          <w:p>
+            <w:pPr>
+              <w:pStyle w:val="Compact"/>
+              <w:jc w:val="left"/>
+            </w:pPr>
+            <w:r>
+              <w:t xml:space="preserve">1995/05/12</w:t>
+            </w:r>
+          </w:p>
+        </w:tc>
+        <w:tc>
+          <w:tcPr/>
+          <w:p>
+            <w:pPr>
+              <w:pStyle w:val="Compact"/>
+              <w:jc w:val="left"/>
+            </w:pPr>
+            <w:r>
+              <w:t xml:space="preserve">California</w:t>
+            </w:r>
+          </w:p>
+        </w:tc>
+      </w:tr>
+      <w:tr>
+        <w:tc>
+          <w:tcPr/>
+          <w:p>
+            <w:pPr>
+              <w:pStyle w:val="Compact"/>
+              <w:jc w:val="left"/>
+            </w:pPr>
+            <w:r>
+              <w:t xml:space="preserve">Michael Davis</w:t>
+            </w:r>
+          </w:p>
+        </w:tc>
+        <w:tc>
+          <w:tcPr/>
+          <w:p>
+            <w:pPr>
+              <w:pStyle w:val="Compact"/>
+              <w:jc w:val="left"/>
+            </w:pPr>
+            <w:r>
+              <w:t xml:space="preserve">Male</w:t>
+            </w:r>
+          </w:p>
+        </w:tc>
+        <w:tc>
+          <w:tcPr/>
+          <w:p>
+            <w:pPr>
+              <w:pStyle w:val="Compact"/>
+              <w:jc w:val="left"/>
+            </w:pPr>
+            <w:r>
+              <w:t xml:space="preserve">1988/11/23</w:t>
+            </w:r>
+          </w:p>
+        </w:tc>
+        <w:tc>
+          <w:tcPr/>
+          <w:p>
+            <w:pPr>
+              <w:pStyle w:val="Compact"/>
+              <w:jc w:val="left"/>
+            </w:pPr>
+            <w:r>
+              <w:t xml:space="preserve">Texas</w:t>
+            </w:r>
+          </w:p>
+        </w:tc>
+      </w:tr>
+      <w:tr>
+        <w:tc>
+          <w:tcPr/>
+          <w:p>
+            <w:pPr>
+              <w:pStyle w:val="Compact"/>
+              <w:jc w:val="left"/>
+            </w:pPr>
+            <w:r>
+              <w:t xml:space="preserve">Madison Martinez</w:t>
+            </w:r>
+          </w:p>
+        </w:tc>
+        <w:tc>
+          <w:tcPr/>
+          <w:p>
+            <w:pPr>
+              <w:pStyle w:val="Compact"/>
+              <w:jc w:val="left"/>
+            </w:pPr>
+            <w:r>
+              <w:t xml:space="preserve">Female</w:t>
+            </w:r>
+          </w:p>
+        </w:tc>
+        <w:tc>
+          <w:tcPr/>
+          <w:p>
+            <w:pPr>
+              <w:pStyle w:val="Compact"/>
+              <w:jc w:val="left"/>
+            </w:pPr>
+            <w:r>
+              <w:t xml:space="preserve">2001/03/17</w:t>
+            </w:r>
+          </w:p>
+        </w:tc>
+        <w:tc>
+          <w:tcPr/>
+          <w:p>
+            <w:pPr>
+              <w:pStyle w:val="Compact"/>
+              <w:jc w:val="left"/>
+            </w:pPr>
+            <w:r>
+              <w:t xml:space="preserve">Florida</w:t>
+            </w:r>
+          </w:p>
+        </w:tc>
+      </w:tr>
+      <w:tr>
+        <w:tc>
+          <w:tcPr/>
+          <w:p>
+            <w:pPr>
+              <w:pStyle w:val="Compact"/>
+              <w:jc w:val="left"/>
+            </w:pPr>
+            <w:r>
+              <w:t xml:space="preserve">William Brown</w:t>
+            </w:r>
+          </w:p>
+        </w:tc>
+        <w:tc>
+          <w:tcPr/>
+          <w:p>
+            <w:pPr>
+              <w:pStyle w:val="Compact"/>
+              <w:jc w:val="left"/>
+            </w:pPr>
+            <w:r>
+              <w:t xml:space="preserve">Male</w:t>
+            </w:r>
+          </w:p>
+        </w:tc>
+        <w:tc>
+          <w:tcPr/>
+          <w:p>
+            <w:pPr>
+              <w:pStyle w:val="Compact"/>
+              <w:jc w:val="left"/>
+            </w:pPr>
+            <w:r>
+              <w:t xml:space="preserve">1990/09/02</w:t>
+            </w:r>
+          </w:p>
+        </w:tc>
+        <w:tc>
+          <w:tcPr/>
+          <w:p>
+            <w:pPr>
+              <w:pStyle w:val="Compact"/>
+              <w:jc w:val="left"/>
+            </w:pPr>
+            <w:r>
+              <w:t xml:space="preserve">New York</w:t>
+            </w:r>
+          </w:p>
+        </w:tc>
+      </w:tr>
+      <w:tr>
+        <w:tc>
+          <w:tcPr/>
+          <w:p>
+            <w:pPr>
+              <w:pStyle w:val="Compact"/>
+              <w:jc w:val="left"/>
+            </w:pPr>
+            <w:r>
+              <w:t xml:space="preserve">Daniel Rodriguez</w:t>
+            </w:r>
+          </w:p>
+        </w:tc>
+        <w:tc>
+          <w:tcPr/>
+          <w:p>
+            <w:pPr>
+              <w:pStyle w:val="Compact"/>
+              <w:jc w:val="left"/>
+            </w:pPr>
+            <w:r>
+              <w:t xml:space="preserve">Male</w:t>
+            </w:r>
+          </w:p>
+        </w:tc>
+        <w:tc>
+          <w:tcPr/>
+          <w:p>
+            <w:pPr>
+              <w:pStyle w:val="Compact"/>
+              <w:jc w:val="left"/>
+            </w:pPr>
+            <w:r>
+              <w:t xml:space="preserve">1992/07/15</w:t>
+            </w:r>
+          </w:p>
+        </w:tc>
+        <w:tc>
+          <w:tcPr/>
+          <w:p>
+            <w:pPr>
+              <w:pStyle w:val="Compact"/>
+              <w:jc w:val="left"/>
+            </w:pPr>
+            <w:r>
+              <w:t xml:space="preserve">Arizona</w:t>
+            </w:r>
+          </w:p>
+        </w:tc>
+      </w:tr>
+    </w:tbl>
+    <w:bookmarkEnd w:id="27"/>
+    <w:bookmarkStart w:id="28" w:name="other-numbered-lists"/>
+    <w:p>
+      <w:pPr>
+        <w:pStyle w:val="Heading2"/>
+      </w:pPr>
+      <w:r>
+        <w:t xml:space="preserve">Other numbered lists</w:t>
+      </w:r>
+    </w:p>
+    <w:tbl>
+      <w:tblPr>
+        <w:tblStyle w:val="Table"/>
+        <w:tblW w:type="auto" w:w="0"/>
+        <w:tblLook w:firstRow="1" w:lastRow="0" w:firstColumn="0" w:lastColumn="0" w:noHBand="0" w:noVBand="0" w:val="0020"/>
+        <w:jc w:val="start"/>
+      </w:tblPr>
+      <w:tblGrid>
+        <w:gridCol w:w="1584"/>
+        <w:gridCol w:w="1584"/>
+        <w:gridCol w:w="1584"/>
+        <w:gridCol w:w="1584"/>
+        <w:gridCol w:w="1584"/>
+      </w:tblGrid>
+      <w:tr>
+        <w:trPr>
+          <w:tblHeader w:val="true"/>
+        </w:trPr>
+        <w:tc>
+          <w:tcPr/>
+          <w:p>
+            <w:pPr>
+              <w:pStyle w:val="Compact"/>
+              <w:jc w:val="left"/>
+            </w:pPr>
+            <w:r>
+              <w:t xml:space="preserve">No.</w:t>
+            </w:r>
+          </w:p>
+        </w:tc>
+        <w:tc>
+          <w:tcPr/>
+          <w:p>
+            <w:pPr>
+              <w:pStyle w:val="Compact"/>
+              <w:jc w:val="left"/>
+            </w:pPr>
+            <w:r>
+              <w:t xml:space="preserve">Name</w:t>
+            </w:r>
+          </w:p>
+        </w:tc>
+        <w:tc>
+          <w:tcPr/>
+          <w:p>
+            <w:pPr>
+              <w:pStyle w:val="Compact"/>
+              <w:jc w:val="left"/>
+            </w:pPr>
+            <w:r>
+              <w:t xml:space="preserve">Gender</w:t>
+            </w:r>
+          </w:p>
+        </w:tc>
+        <w:tc>
+          <w:tcPr/>
+          <w:p>
+            <w:pPr>
+              <w:pStyle w:val="Compact"/>
+              <w:jc w:val="left"/>
+            </w:pPr>
+            <w:r>
+              <w:t xml:space="preserve">Birthdate</w:t>
+            </w:r>
+          </w:p>
+        </w:tc>
+        <w:tc>
+          <w:tcPr/>
+          <w:p>
+            <w:pPr>
+              <w:pStyle w:val="Compact"/>
+              <w:jc w:val="left"/>
+            </w:pPr>
+            <w:r>
+              <w:t xml:space="preserve">State</w:t>
+            </w:r>
+          </w:p>
+        </w:tc>
+      </w:tr>
+      <w:tr>
+        <w:tc>
+          <w:tcPr/>
+          <w:p>
+            <w:pPr>
+              <w:pStyle w:val="Compact"/>
+              <w:jc w:val="left"/>
+            </w:pPr>
+            <w:r>
+              <w:t xml:space="preserve">1</w:t>
+            </w:r>
+          </w:p>
+        </w:tc>
+        <w:tc>
+          <w:tcPr/>
+          <w:p>
+            <w:pPr>
+              <w:pStyle w:val="Compact"/>
+              <w:jc w:val="left"/>
+            </w:pPr>
+            <w:r>
+              <w:t xml:space="preserve">Avery Taylor</w:t>
+            </w:r>
+          </w:p>
+        </w:tc>
+        <w:tc>
+          <w:tcPr/>
+          <w:p>
+            <w:pPr>
+              <w:pStyle w:val="Compact"/>
+              <w:jc w:val="left"/>
+            </w:pPr>
+            <w:r>
+              <w:t xml:space="preserve">Female</w:t>
+            </w:r>
+          </w:p>
+        </w:tc>
+        <w:tc>
+          <w:tcPr/>
+          <w:p>
+            <w:pPr>
+              <w:pStyle w:val="Compact"/>
+              <w:jc w:val="left"/>
+            </w:pPr>
+            <w:r>
+              <w:t xml:space="preserve">1987/06/09</w:t>
+            </w:r>
+          </w:p>
+        </w:tc>
+        <w:tc>
+          <w:tcPr/>
+          <w:p>
+            <w:pPr>
+              <w:pStyle w:val="Compact"/>
+              <w:jc w:val="left"/>
+            </w:pPr>
+            <w:r>
+              <w:t xml:space="preserve">Ohio</w:t>
+            </w:r>
+          </w:p>
+        </w:tc>
+      </w:tr>
+      <w:tr>
+        <w:tc>
+          <w:tcPr/>
+          <w:p>
+            <w:pPr>
+              <w:pStyle w:val="Compact"/>
+              <w:jc w:val="left"/>
+            </w:pPr>
+            <w:r>
+              <w:t xml:space="preserve">2</w:t>
+            </w:r>
+          </w:p>
+        </w:tc>
+        <w:tc>
+          <w:tcPr/>
+          <w:p>
+            <w:pPr>
+              <w:pStyle w:val="Compact"/>
+              <w:jc w:val="left"/>
+            </w:pPr>
+            <w:r>
+              <w:t xml:space="preserve">Ethan Lee</w:t>
+            </w:r>
+          </w:p>
+        </w:tc>
+        <w:tc>
+          <w:tcPr/>
+          <w:p>
+            <w:pPr>
+              <w:pStyle w:val="Compact"/>
+              <w:jc w:val="left"/>
+            </w:pPr>
+            <w:r>
+              <w:t xml:space="preserve">Male</w:t>
+            </w:r>
+          </w:p>
+        </w:tc>
+        <w:tc>
+          <w:tcPr/>
+          <w:p>
+            <w:pPr>
+              <w:pStyle w:val="Compact"/>
+              <w:jc w:val="left"/>
+            </w:pPr>
+            <w:r>
+              <w:t xml:space="preserve">1999/08/21</w:t>
+            </w:r>
+          </w:p>
+        </w:tc>
+        <w:tc>
+          <w:tcPr/>
+          <w:p>
+            <w:pPr>
+              <w:pStyle w:val="Compact"/>
+              <w:jc w:val="left"/>
+            </w:pPr>
+            <w:r>
+              <w:t xml:space="preserve">Illinois</w:t>
+            </w:r>
+          </w:p>
+        </w:tc>
+      </w:tr>
+      <w:tr>
+        <w:tc>
+          <w:tcPr/>
+          <w:p>
+            <w:pPr>
+              <w:pStyle w:val="Compact"/>
+              <w:jc w:val="left"/>
+            </w:pPr>
+            <w:r>
+              <w:t xml:space="preserve">3</w:t>
+            </w:r>
+          </w:p>
+        </w:tc>
+        <w:tc>
+          <w:tcPr/>
+          <w:p>
+            <w:pPr>
+              <w:pStyle w:val="Compact"/>
+              <w:jc w:val="left"/>
+            </w:pPr>
+            <w:r>
+              <w:t xml:space="preserve">Olivia Jackson</w:t>
+            </w:r>
+          </w:p>
+        </w:tc>
+        <w:tc>
+          <w:tcPr/>
+          <w:p>
+            <w:pPr>
+              <w:pStyle w:val="Compact"/>
+              <w:jc w:val="left"/>
+            </w:pPr>
+            <w:r>
+              <w:t xml:space="preserve">Female</w:t>
+            </w:r>
+          </w:p>
+        </w:tc>
+        <w:tc>
+          <w:tcPr/>
+          <w:p>
+            <w:pPr>
+              <w:pStyle w:val="Compact"/>
+              <w:jc w:val="left"/>
+            </w:pPr>
+            <w:r>
+              <w:t xml:space="preserve">1993/12/08</w:t>
+            </w:r>
+          </w:p>
+        </w:tc>
+        <w:tc>
+          <w:tcPr/>
+          <w:p>
+            <w:pPr>
+              <w:pStyle w:val="Compact"/>
+              <w:jc w:val="left"/>
+            </w:pPr>
+            <w:r>
+              <w:t xml:space="preserve">Georgia</w:t>
+            </w:r>
+          </w:p>
+        </w:tc>
+      </w:tr>
+      <w:tr>
+        <w:tc>
+          <w:tcPr/>
+          <w:p>
+            <w:pPr>
+              <w:pStyle w:val="Compact"/>
+              <w:jc w:val="left"/>
+            </w:pPr>
+            <w:r>
+              <w:t xml:space="preserve">4</w:t>
+            </w:r>
+          </w:p>
+        </w:tc>
+        <w:tc>
+          <w:tcPr/>
+          <w:p>
+            <w:pPr>
+              <w:pStyle w:val="Compact"/>
+              <w:jc w:val="left"/>
+            </w:pPr>
+            <w:r>
+              <w:t xml:space="preserve">Jacob Wilson</w:t>
+            </w:r>
+          </w:p>
+        </w:tc>
+        <w:tc>
+          <w:tcPr/>
+          <w:p>
+            <w:pPr>
+              <w:pStyle w:val="Compact"/>
+              <w:jc w:val="left"/>
+            </w:pPr>
+            <w:r>
+              <w:t xml:space="preserve">Male</w:t>
+            </w:r>
+          </w:p>
+        </w:tc>
+        <w:tc>
+          <w:tcPr/>
+          <w:p>
+            <w:pPr>
+              <w:pStyle w:val="Compact"/>
+              <w:jc w:val="left"/>
+            </w:pPr>
+            <w:r>
+              <w:t xml:space="preserve">1996/02/18</w:t>
+            </w:r>
+          </w:p>
+        </w:tc>
+        <w:tc>
+          <w:tcPr/>
+          <w:p>
+            <w:pPr>
+              <w:pStyle w:val="Compact"/>
+              <w:jc w:val="left"/>
+            </w:pPr>
+            <w:r>
+              <w:t xml:space="preserve">North Carolina</w:t>
+            </w:r>
+          </w:p>
+        </w:tc>
+      </w:tr>
+      <w:tr>
+        <w:tc>
+          <w:tcPr/>
+          <w:p>
+            <w:pPr>
+              <w:pStyle w:val="Compact"/>
+              <w:jc w:val="left"/>
+            </w:pPr>
+            <w:r>
+              <w:t xml:space="preserve">5</w:t>
+            </w:r>
+          </w:p>
+        </w:tc>
+        <w:tc>
+          <w:tcPr/>
+          <w:p>
+            <w:pPr>
+              <w:pStyle w:val="Compact"/>
+              <w:jc w:val="left"/>
+            </w:pPr>
+            <w:r>
+              <w:t xml:space="preserve">Emma Moore</w:t>
+            </w:r>
+          </w:p>
+        </w:tc>
+        <w:tc>
+          <w:tcPr/>
+          <w:p>
+            <w:pPr>
+              <w:pStyle w:val="Compact"/>
+              <w:jc w:val="left"/>
+            </w:pPr>
+            <w:r>
+              <w:t xml:space="preserve">Female</w:t>
+            </w:r>
+          </w:p>
+        </w:tc>
+        <w:tc>
+          <w:tcPr/>
+          <w:p>
+            <w:pPr>
+              <w:pStyle w:val="Compact"/>
+              <w:jc w:val="left"/>
+            </w:pPr>
+            <w:r>
+              <w:t xml:space="preserve">2000/11/30</w:t>
+            </w:r>
+          </w:p>
+        </w:tc>
+        <w:tc>
+          <w:tcPr/>
+          <w:p>
+            <w:pPr>
+              <w:pStyle w:val="Compact"/>
+              <w:jc w:val="left"/>
+            </w:pPr>
+            <w:r>
+              <w:t xml:space="preserve">Michigan</w:t>
+            </w:r>
+          </w:p>
+        </w:tc>
+      </w:tr>
+    </w:tbl>
+    <w:bookmarkEnd w:id="28"/>
+    <w:bookmarkEnd w:id="29"/>
+    <w:bookmarkStart w:id="32" w:name="other-lists-2"/>
+    <w:p>
+      <w:pPr>
+        <w:pStyle w:val="Heading1"/>
+      </w:pPr>
+      <w:r>
+        <w:t xml:space="preserve">Other Lists 2</w:t>
+      </w:r>
+    </w:p>
+    <w:bookmarkStart w:id="30" w:name="other-bulleted-lists-1"/>
+    <w:p>
+      <w:pPr>
+        <w:pStyle w:val="Heading2"/>
+      </w:pPr>
+      <w:r>
+        <w:t xml:space="preserve">Other bulleted lists</w:t>
+      </w:r>
+    </w:p>
+    <w:p>
+      <w:pPr>
+        <w:pStyle w:val="FirstParagraph"/>
+      </w:pPr>
+      <w:r>
+        <w:t xml:space="preserve">line breaks between lists</w:t>
+      </w:r>
+    </w:p>
+    <w:tbl>
+      <w:tblPr>
+        <w:tblStyle w:val="Table"/>
+        <w:tblW w:type="auto" w:w="0"/>
+        <w:tblLook w:firstRow="1" w:lastRow="0" w:firstColumn="0" w:lastColumn="0" w:noHBand="0" w:noVBand="0" w:val="0020"/>
+        <w:jc w:val="start"/>
+      </w:tblPr>
+      <w:tblGrid>
+        <w:gridCol w:w="1980"/>
+        <w:gridCol w:w="1980"/>
+        <w:gridCol w:w="1980"/>
+        <w:gridCol w:w="1980"/>
+      </w:tblGrid>
+      <w:tr>
+        <w:trPr>
+          <w:tblHeader w:val="true"/>
+        </w:trPr>
+        <w:tc>
+          <w:tcPr/>
+          <w:p>
+            <w:pPr>
+              <w:pStyle w:val="Compact"/>
+              <w:jc w:val="left"/>
+            </w:pPr>
+            <w:r>
+              <w:t xml:space="preserve">Name</w:t>
+            </w:r>
+          </w:p>
+        </w:tc>
+        <w:tc>
+          <w:tcPr/>
+          <w:p>
+            <w:pPr>
+              <w:pStyle w:val="Compact"/>
+              <w:jc w:val="left"/>
+            </w:pPr>
+            <w:r>
+              <w:t xml:space="preserve">Gender</w:t>
+            </w:r>
+          </w:p>
+        </w:tc>
+        <w:tc>
+          <w:tcPr/>
+          <w:p>
+            <w:pPr>
+              <w:pStyle w:val="Compact"/>
+              <w:jc w:val="left"/>
+            </w:pPr>
+            <w:r>
+              <w:t xml:space="preserve">Birthdate</w:t>
+            </w:r>
+          </w:p>
+        </w:tc>
+        <w:tc>
+          <w:tcPr/>
+          <w:p>
+            <w:pPr>
+              <w:pStyle w:val="Compact"/>
+              <w:jc w:val="left"/>
+            </w:pPr>
+            <w:r>
+              <w:t xml:space="preserve">State</w:t>
+            </w:r>
+          </w:p>
+        </w:tc>
+      </w:tr>
+      <w:tr>
+        <w:tc>
+          <w:tcPr/>
+          <w:p>
+            <w:pPr>
+              <w:pStyle w:val="Compact"/>
+              <w:jc w:val="left"/>
+            </w:pPr>
+            <w:r>
+              <w:t xml:space="preserve">Emily Johnson</w:t>
+            </w:r>
+          </w:p>
+        </w:tc>
+        <w:tc>
+          <w:tcPr/>
+          <w:p>
+            <w:pPr>
+              <w:pStyle w:val="Compact"/>
+              <w:jc w:val="left"/>
+            </w:pPr>
+            <w:r>
+              <w:t xml:space="preserve">Female</w:t>
+            </w:r>
+          </w:p>
+        </w:tc>
+        <w:tc>
+          <w:tcPr/>
+          <w:p>
+            <w:pPr>
+              <w:pStyle w:val="Compact"/>
+              <w:jc w:val="left"/>
+            </w:pPr>
+            <w:r>
+              <w:t xml:space="preserve">1995/05/12</w:t>
+            </w:r>
+          </w:p>
+        </w:tc>
+        <w:tc>
+          <w:tcPr/>
+          <w:p>
+            <w:pPr>
+              <w:pStyle w:val="Compact"/>
+              <w:jc w:val="left"/>
+            </w:pPr>
+            <w:r>
+              <w:t xml:space="preserve">California</w:t>
+            </w:r>
+          </w:p>
+        </w:tc>
+      </w:tr>
+      <w:tr>
+        <w:tc>
+          <w:tcPr/>
+          <w:p>
+            <w:pPr>
+              <w:pStyle w:val="Compact"/>
+              <w:jc w:val="left"/>
+            </w:pPr>
+            <w:r>
+              <w:t xml:space="preserve">Michael Davis</w:t>
+            </w:r>
+          </w:p>
+        </w:tc>
+        <w:tc>
+          <w:tcPr/>
+          <w:p>
+            <w:pPr>
+              <w:pStyle w:val="Compact"/>
+              <w:jc w:val="left"/>
+            </w:pPr>
+            <w:r>
+              <w:t xml:space="preserve">Male</w:t>
+            </w:r>
+          </w:p>
+        </w:tc>
+        <w:tc>
+          <w:tcPr/>
+          <w:p>
+            <w:pPr>
+              <w:pStyle w:val="Compact"/>
+              <w:jc w:val="left"/>
+            </w:pPr>
+            <w:r>
+              <w:t xml:space="preserve">1988/11/23</w:t>
+            </w:r>
+          </w:p>
+        </w:tc>
+        <w:tc>
+          <w:tcPr/>
+          <w:p>
+            <w:pPr>
+              <w:pStyle w:val="Compact"/>
+              <w:jc w:val="left"/>
+            </w:pPr>
+            <w:r>
+              <w:t xml:space="preserve">Texas</w:t>
+            </w:r>
+          </w:p>
+        </w:tc>
+      </w:tr>
+      <w:tr>
+        <w:tc>
+          <w:tcPr/>
+          <w:p>
+            <w:pPr>
+              <w:pStyle w:val="Compact"/>
+              <w:jc w:val="left"/>
+            </w:pPr>
+            <w:r>
+              <w:t xml:space="preserve">Madison Martinez</w:t>
+            </w:r>
+          </w:p>
+        </w:tc>
+        <w:tc>
+          <w:tcPr/>
+          <w:p>
+            <w:pPr>
+              <w:pStyle w:val="Compact"/>
+              <w:jc w:val="left"/>
+            </w:pPr>
+            <w:r>
+              <w:t xml:space="preserve">Female</w:t>
+            </w:r>
+          </w:p>
+        </w:tc>
+        <w:tc>
+          <w:tcPr/>
+          <w:p>
+            <w:pPr>
+              <w:pStyle w:val="Compact"/>
+              <w:jc w:val="left"/>
+            </w:pPr>
+            <w:r>
+              <w:t xml:space="preserve">2001/03/17</w:t>
+            </w:r>
+          </w:p>
+        </w:tc>
+        <w:tc>
+          <w:tcPr/>
+          <w:p>
+            <w:pPr>
+              <w:pStyle w:val="Compact"/>
+              <w:jc w:val="left"/>
+            </w:pPr>
+            <w:r>
+              <w:t xml:space="preserve">Florida</w:t>
+            </w:r>
+          </w:p>
+        </w:tc>
+      </w:tr>
+      <w:tr>
+        <w:tc>
+          <w:tcPr/>
+          <w:p>
+            <w:pPr>
+              <w:pStyle w:val="Compact"/>
+              <w:jc w:val="left"/>
+            </w:pPr>
+            <w:r>
+              <w:t xml:space="preserve">William Brown</w:t>
+            </w:r>
+          </w:p>
+        </w:tc>
+        <w:tc>
+          <w:tcPr/>
+          <w:p>
+            <w:pPr>
+              <w:pStyle w:val="Compact"/>
+              <w:jc w:val="left"/>
+            </w:pPr>
+            <w:r>
+              <w:t xml:space="preserve">Male</w:t>
+            </w:r>
+          </w:p>
+        </w:tc>
+        <w:tc>
+          <w:tcPr/>
+          <w:p>
+            <w:pPr>
+              <w:pStyle w:val="Compact"/>
+              <w:jc w:val="left"/>
+            </w:pPr>
+            <w:r>
+              <w:t xml:space="preserve">1990/09/02</w:t>
+            </w:r>
+          </w:p>
+        </w:tc>
+        <w:tc>
+          <w:tcPr/>
+          <w:p>
+            <w:pPr>
+              <w:pStyle w:val="Compact"/>
+              <w:jc w:val="left"/>
+            </w:pPr>
+            <w:r>
+              <w:t xml:space="preserve">New York</w:t>
+            </w:r>
+          </w:p>
+        </w:tc>
+      </w:tr>
+      <w:tr>
+        <w:tc>
+          <w:tcPr/>
+          <w:p>
+            <w:pPr>
+              <w:pStyle w:val="Compact"/>
+              <w:jc w:val="left"/>
+            </w:pPr>
+            <w:r>
+              <w:t xml:space="preserve">Daniel Rodriguez</w:t>
+            </w:r>
+          </w:p>
+        </w:tc>
+        <w:tc>
+          <w:tcPr/>
+          <w:p>
+            <w:pPr>
+              <w:pStyle w:val="Compact"/>
+              <w:jc w:val="left"/>
+            </w:pPr>
+            <w:r>
+              <w:t xml:space="preserve">Male</w:t>
+            </w:r>
+          </w:p>
+        </w:tc>
+        <w:tc>
+          <w:tcPr/>
+          <w:p>
+            <w:pPr>
+              <w:pStyle w:val="Compact"/>
+              <w:jc w:val="left"/>
+            </w:pPr>
+            <w:r>
+              <w:t xml:space="preserve">1992/07/15</w:t>
+            </w:r>
+          </w:p>
+        </w:tc>
+        <w:tc>
+          <w:tcPr/>
+          <w:p>
+            <w:pPr>
+              <w:pStyle w:val="Compact"/>
+              <w:jc w:val="left"/>
+            </w:pPr>
+            <w:r>
+              <w:t xml:space="preserve">Arizona</w:t>
+            </w:r>
+          </w:p>
+        </w:tc>
+      </w:tr>
+    </w:tbl>
+    <w:bookmarkEnd w:id="30"/>
+    <w:bookmarkStart w:id="31" w:name="other-numbered-lists-1"/>
+    <w:p>
+      <w:pPr>
+        <w:pStyle w:val="Heading2"/>
+      </w:pPr>
+      <w:r>
+        <w:t xml:space="preserve">Other numbered lists</w:t>
+      </w:r>
+    </w:p>
+    <w:tbl>
+      <w:tblPr>
+        <w:tblStyle w:val="Table"/>
+        <w:tblW w:type="auto" w:w="0"/>
+        <w:tblLook w:firstRow="1" w:lastRow="0" w:firstColumn="0" w:lastColumn="0" w:noHBand="0" w:noVBand="0" w:val="0020"/>
+        <w:jc w:val="start"/>
+      </w:tblPr>
+      <w:tblGrid>
+        <w:gridCol w:w="1584"/>
+        <w:gridCol w:w="1584"/>
+        <w:gridCol w:w="1584"/>
+        <w:gridCol w:w="1584"/>
+        <w:gridCol w:w="1584"/>
+      </w:tblGrid>
+      <w:tr>
+        <w:trPr>
+          <w:tblHeader w:val="true"/>
+        </w:trPr>
+        <w:tc>
+          <w:tcPr/>
+          <w:p>
+            <w:pPr>
+              <w:pStyle w:val="Compact"/>
+              <w:jc w:val="left"/>
+            </w:pPr>
+            <w:r>
+              <w:t xml:space="preserve">No.</w:t>
+            </w:r>
+          </w:p>
+        </w:tc>
+        <w:tc>
+          <w:tcPr/>
+          <w:p>
+            <w:pPr>
+              <w:pStyle w:val="Compact"/>
+              <w:jc w:val="left"/>
+            </w:pPr>
+            <w:r>
+              <w:t xml:space="preserve">Name</w:t>
+            </w:r>
+          </w:p>
+        </w:tc>
+        <w:tc>
+          <w:tcPr/>
+          <w:p>
+            <w:pPr>
+              <w:pStyle w:val="Compact"/>
+              <w:jc w:val="left"/>
+            </w:pPr>
+            <w:r>
+              <w:t xml:space="preserve">Gender</w:t>
+            </w:r>
+          </w:p>
+        </w:tc>
+        <w:tc>
+          <w:tcPr/>
+          <w:p>
+            <w:pPr>
+              <w:pStyle w:val="Compact"/>
+              <w:jc w:val="left"/>
+            </w:pPr>
+            <w:r>
+              <w:t xml:space="preserve">Birthdate</w:t>
+            </w:r>
+          </w:p>
+        </w:tc>
+        <w:tc>
+          <w:tcPr/>
+          <w:p>
+            <w:pPr>
+              <w:pStyle w:val="Compact"/>
+              <w:jc w:val="left"/>
+            </w:pPr>
+            <w:r>
+              <w:t xml:space="preserve">State</w:t>
+            </w:r>
+          </w:p>
+        </w:tc>
+      </w:tr>
+      <w:tr>
+        <w:tc>
+          <w:tcPr/>
+          <w:p>
+            <w:pPr>
+              <w:pStyle w:val="Compact"/>
+              <w:jc w:val="left"/>
+            </w:pPr>
+            <w:r>
+              <w:t xml:space="preserve">1</w:t>
+            </w:r>
+          </w:p>
+        </w:tc>
+        <w:tc>
+          <w:tcPr/>
+          <w:p>
+            <w:pPr>
+              <w:pStyle w:val="Compact"/>
+              <w:jc w:val="left"/>
+            </w:pPr>
+            <w:r>
+              <w:t xml:space="preserve">Avery Taylor</w:t>
+            </w:r>
+          </w:p>
+        </w:tc>
+        <w:tc>
+          <w:tcPr/>
+          <w:p>
+            <w:pPr>
+              <w:pStyle w:val="Compact"/>
+              <w:jc w:val="left"/>
+            </w:pPr>
+            <w:r>
+              <w:t xml:space="preserve">Female</w:t>
+            </w:r>
+          </w:p>
+        </w:tc>
+        <w:tc>
+          <w:tcPr/>
+          <w:p>
+            <w:pPr>
+              <w:pStyle w:val="Compact"/>
+              <w:jc w:val="left"/>
+            </w:pPr>
+            <w:r>
+              <w:t xml:space="preserve">1987/06/09</w:t>
+            </w:r>
+          </w:p>
+        </w:tc>
+        <w:tc>
+          <w:tcPr/>
+          <w:p>
+            <w:pPr>
+              <w:pStyle w:val="Compact"/>
+              <w:jc w:val="left"/>
+            </w:pPr>
+            <w:r>
+              <w:t xml:space="preserve">Ohio</w:t>
+            </w:r>
+          </w:p>
+        </w:tc>
+      </w:tr>
+      <w:tr>
+        <w:tc>
+          <w:tcPr/>
+          <w:p>
+            <w:pPr>
+              <w:pStyle w:val="Compact"/>
+              <w:jc w:val="left"/>
+            </w:pPr>
+            <w:r>
+              <w:t xml:space="preserve">2</w:t>
+            </w:r>
+          </w:p>
+        </w:tc>
+        <w:tc>
+          <w:tcPr/>
+          <w:p>
+            <w:pPr>
+              <w:pStyle w:val="Compact"/>
+              <w:jc w:val="left"/>
+            </w:pPr>
+            <w:r>
+              <w:t xml:space="preserve">Ethan Lee</w:t>
+            </w:r>
+          </w:p>
+        </w:tc>
+        <w:tc>
+          <w:tcPr/>
+          <w:p>
+            <w:pPr>
+              <w:pStyle w:val="Compact"/>
+              <w:jc w:val="left"/>
+            </w:pPr>
+            <w:r>
+              <w:t xml:space="preserve">Male</w:t>
+            </w:r>
+          </w:p>
+        </w:tc>
+        <w:tc>
+          <w:tcPr/>
+          <w:p>
+            <w:pPr>
+              <w:pStyle w:val="Compact"/>
+              <w:jc w:val="left"/>
+            </w:pPr>
+            <w:r>
+              <w:t xml:space="preserve">1999/08/21</w:t>
+            </w:r>
+          </w:p>
+        </w:tc>
+        <w:tc>
+          <w:tcPr/>
+          <w:p>
+            <w:pPr>
+              <w:pStyle w:val="Compact"/>
+              <w:jc w:val="left"/>
+            </w:pPr>
+            <w:r>
+              <w:t xml:space="preserve">Illinois</w:t>
+            </w:r>
+          </w:p>
+        </w:tc>
+      </w:tr>
+      <w:tr>
+        <w:tc>
+          <w:tcPr/>
+          <w:p>
+            <w:pPr>
+              <w:pStyle w:val="Compact"/>
+              <w:jc w:val="left"/>
+            </w:pPr>
+            <w:r>
+              <w:t xml:space="preserve">3</w:t>
+            </w:r>
+          </w:p>
+        </w:tc>
+        <w:tc>
+          <w:tcPr/>
+          <w:p>
+            <w:pPr>
+              <w:pStyle w:val="Compact"/>
+              <w:jc w:val="left"/>
+            </w:pPr>
+            <w:r>
+              <w:t xml:space="preserve">Olivia Jackson</w:t>
+            </w:r>
+          </w:p>
+        </w:tc>
+        <w:tc>
+          <w:tcPr/>
+          <w:p>
+            <w:pPr>
+              <w:pStyle w:val="Compact"/>
+              <w:jc w:val="left"/>
+            </w:pPr>
+            <w:r>
+              <w:t xml:space="preserve">Female</w:t>
+            </w:r>
+          </w:p>
+        </w:tc>
+        <w:tc>
+          <w:tcPr/>
+          <w:p>
+            <w:pPr>
+              <w:pStyle w:val="Compact"/>
+              <w:jc w:val="left"/>
+            </w:pPr>
+            <w:r>
+              <w:t xml:space="preserve">1993/12/08</w:t>
+            </w:r>
+          </w:p>
+        </w:tc>
+        <w:tc>
+          <w:tcPr/>
+          <w:p>
+            <w:pPr>
+              <w:pStyle w:val="Compact"/>
+              <w:jc w:val="left"/>
+            </w:pPr>
+            <w:r>
+              <w:t xml:space="preserve">Georgia</w:t>
+            </w:r>
+          </w:p>
+        </w:tc>
+      </w:tr>
+      <w:tr>
+        <w:tc>
+          <w:tcPr/>
+          <w:p>
+            <w:pPr>
+              <w:pStyle w:val="Compact"/>
+              <w:jc w:val="left"/>
+            </w:pPr>
+            <w:r>
+              <w:t xml:space="preserve">4</w:t>
+            </w:r>
+          </w:p>
+        </w:tc>
+        <w:tc>
+          <w:tcPr/>
+          <w:p>
+            <w:pPr>
+              <w:pStyle w:val="Compact"/>
+              <w:jc w:val="left"/>
+            </w:pPr>
+            <w:r>
+              <w:t xml:space="preserve">Jacob Wilson</w:t>
+            </w:r>
+          </w:p>
+        </w:tc>
+        <w:tc>
+          <w:tcPr/>
+          <w:p>
+            <w:pPr>
+              <w:pStyle w:val="Compact"/>
+              <w:jc w:val="left"/>
+            </w:pPr>
+            <w:r>
+              <w:t xml:space="preserve">Male</w:t>
+            </w:r>
+          </w:p>
+        </w:tc>
+        <w:tc>
+          <w:tcPr/>
+          <w:p>
+            <w:pPr>
+              <w:pStyle w:val="Compact"/>
+              <w:jc w:val="left"/>
+            </w:pPr>
+            <w:r>
+              <w:t xml:space="preserve">1996/02/18</w:t>
+            </w:r>
+          </w:p>
+        </w:tc>
+        <w:tc>
+          <w:tcPr/>
+          <w:p>
+            <w:pPr>
+              <w:pStyle w:val="Compact"/>
+              <w:jc w:val="left"/>
+            </w:pPr>
+            <w:r>
+              <w:t xml:space="preserve">North Carolina</w:t>
+            </w:r>
+          </w:p>
+        </w:tc>
+      </w:tr>
+      <w:tr>
+        <w:tc>
+          <w:tcPr/>
+          <w:p>
+            <w:pPr>
+              <w:pStyle w:val="Compact"/>
+              <w:jc w:val="left"/>
+            </w:pPr>
+            <w:r>
+              <w:t xml:space="preserve">5</w:t>
+            </w:r>
+          </w:p>
+        </w:tc>
+        <w:tc>
+          <w:tcPr/>
+          <w:p>
+            <w:pPr>
+              <w:pStyle w:val="Compact"/>
+              <w:jc w:val="left"/>
+            </w:pPr>
+            <w:r>
+              <w:t xml:space="preserve">Emma Moore</w:t>
+            </w:r>
+          </w:p>
+        </w:tc>
+        <w:tc>
+          <w:tcPr/>
+          <w:p>
+            <w:pPr>
+              <w:pStyle w:val="Compact"/>
+              <w:jc w:val="left"/>
+            </w:pPr>
+            <w:r>
+              <w:t xml:space="preserve">Female</w:t>
+            </w:r>
+          </w:p>
+        </w:tc>
+        <w:tc>
+          <w:tcPr/>
+          <w:p>
+            <w:pPr>
+              <w:pStyle w:val="Compact"/>
+              <w:jc w:val="left"/>
+            </w:pPr>
+            <w:r>
+              <w:t xml:space="preserve">2000/11/30</w:t>
+            </w:r>
+          </w:p>
+        </w:tc>
+        <w:tc>
+          <w:tcPr/>
+          <w:p>
+            <w:pPr>
+              <w:pStyle w:val="Compact"/>
+              <w:jc w:val="left"/>
+            </w:pPr>
+            <w:r>
+              <w:t xml:space="preserve">Michigan</w:t>
+            </w:r>
+          </w:p>
+        </w:tc>
+      </w:tr>
+    </w:tbl>
+    <w:bookmarkEnd w:id="31"/>
+    <w:bookmarkEnd w:id="32"/>
     <w:sectPr/>
   </w:body>
 </w:document>

</xml_diff>

<commit_message>
support table in plaintext & lists
</commit_message>
<xml_diff>
--- a/ListToTable/output.docx
+++ b/ListToTable/output.docx
@@ -2341,6 +2341,347 @@
     </w:tbl>
     <w:bookmarkEnd w:id="31"/>
     <w:bookmarkEnd w:id="32"/>
+    <w:bookmarkStart w:id="33" w:name="table-in-lists"/>
+    <w:p>
+      <w:pPr>
+        <w:pStyle w:val="Heading1"/>
+      </w:pPr>
+      <w:r>
+        <w:t xml:space="preserve">table in lists</w:t>
+      </w:r>
+    </w:p>
+    <w:tbl>
+      <w:tblPr>
+        <w:tblStyle w:val="Table"/>
+        <w:tblW w:type="auto" w:w="0"/>
+        <w:tblLook w:firstRow="1" w:lastRow="0" w:firstColumn="0" w:lastColumn="0" w:noHBand="0" w:noVBand="0" w:val="0020"/>
+        <w:jc w:val="start"/>
+      </w:tblPr>
+      <w:tblGrid>
+        <w:gridCol w:w="1980"/>
+        <w:gridCol w:w="1980"/>
+        <w:gridCol w:w="1980"/>
+        <w:gridCol w:w="1980"/>
+      </w:tblGrid>
+      <w:tr>
+        <w:trPr>
+          <w:tblHeader w:val="true"/>
+        </w:trPr>
+        <w:tc>
+          <w:tcPr/>
+          <w:p>
+            <w:pPr>
+              <w:pStyle w:val="Compact"/>
+              <w:jc w:val="left"/>
+            </w:pPr>
+            <w:r>
+              <w:t xml:space="preserve">Name</w:t>
+            </w:r>
+          </w:p>
+        </w:tc>
+        <w:tc>
+          <w:tcPr/>
+          <w:p>
+            <w:pPr>
+              <w:pStyle w:val="Compact"/>
+              <w:jc w:val="left"/>
+            </w:pPr>
+            <w:r>
+              <w:t xml:space="preserve">Gender</w:t>
+            </w:r>
+          </w:p>
+        </w:tc>
+        <w:tc>
+          <w:tcPr/>
+          <w:p>
+            <w:pPr>
+              <w:pStyle w:val="Compact"/>
+              <w:jc w:val="left"/>
+            </w:pPr>
+            <w:r>
+              <w:t xml:space="preserve">Birthdate</w:t>
+            </w:r>
+          </w:p>
+        </w:tc>
+        <w:tc>
+          <w:tcPr/>
+          <w:p>
+            <w:pPr>
+              <w:pStyle w:val="Compact"/>
+              <w:jc w:val="left"/>
+            </w:pPr>
+            <w:r>
+              <w:t xml:space="preserve">State</w:t>
+            </w:r>
+          </w:p>
+        </w:tc>
+      </w:tr>
+      <w:tr>
+        <w:tc>
+          <w:tcPr/>
+          <w:p>
+            <w:pPr>
+              <w:pStyle w:val="Compact"/>
+              <w:jc w:val="left"/>
+            </w:pPr>
+            <w:r>
+              <w:t xml:space="preserve">Madison Martinez</w:t>
+            </w:r>
+          </w:p>
+        </w:tc>
+        <w:tc>
+          <w:tcPr/>
+          <w:p>
+            <w:pPr>
+              <w:pStyle w:val="Compact"/>
+              <w:jc w:val="left"/>
+            </w:pPr>
+            <w:r>
+              <w:t xml:space="preserve">Female</w:t>
+            </w:r>
+          </w:p>
+        </w:tc>
+        <w:tc>
+          <w:tcPr/>
+          <w:p>
+            <w:pPr>
+              <w:pStyle w:val="Compact"/>
+              <w:jc w:val="left"/>
+            </w:pPr>
+            <w:r>
+              <w:t xml:space="preserve">2001/03/17</w:t>
+            </w:r>
+          </w:p>
+        </w:tc>
+        <w:tc>
+          <w:tcPr/>
+          <w:p>
+            <w:pPr>
+              <w:numPr>
+                <w:ilvl w:val="0"/>
+                <w:numId w:val="1001"/>
+              </w:numPr>
+              <w:pStyle w:val="Compact"/>
+              <w:jc w:val="left"/>
+            </w:pPr>
+            <w:r>
+              <w:t xml:space="preserve">Florida</w:t>
+            </w:r>
+          </w:p>
+          <w:p>
+            <w:pPr>
+              <w:numPr>
+                <w:ilvl w:val="0"/>
+                <w:numId w:val="1001"/>
+              </w:numPr>
+              <w:pStyle w:val="Compact"/>
+              <w:jc w:val="left"/>
+            </w:pPr>
+            <w:r>
+              <w:t xml:space="preserve">New York</w:t>
+            </w:r>
+          </w:p>
+        </w:tc>
+      </w:tr>
+      <w:tr>
+        <w:tc>
+          <w:tcPr/>
+          <w:p>
+            <w:pPr>
+              <w:pStyle w:val="Compact"/>
+              <w:jc w:val="left"/>
+            </w:pPr>
+            <w:r>
+              <w:t xml:space="preserve">William Brown</w:t>
+            </w:r>
+          </w:p>
+        </w:tc>
+        <w:tc>
+          <w:tcPr/>
+          <w:p>
+            <w:pPr>
+              <w:pStyle w:val="Compact"/>
+              <w:jc w:val="left"/>
+            </w:pPr>
+            <w:r>
+              <w:t xml:space="preserve">Male</w:t>
+            </w:r>
+          </w:p>
+        </w:tc>
+        <w:tc>
+          <w:tcPr/>
+          <w:p>
+            <w:pPr>
+              <w:pStyle w:val="Compact"/>
+              <w:jc w:val="left"/>
+            </w:pPr>
+            <w:r>
+              <w:t xml:space="preserve">1990/09/02</w:t>
+            </w:r>
+          </w:p>
+        </w:tc>
+        <w:tc>
+          <w:tcPr/>
+          <w:p>
+            <w:pPr>
+              <w:numPr>
+                <w:ilvl w:val="0"/>
+                <w:numId w:val="1002"/>
+              </w:numPr>
+              <w:pStyle w:val="Compact"/>
+              <w:jc w:val="left"/>
+            </w:pPr>
+            <w:r>
+              <w:t xml:space="preserve">New York</w:t>
+            </w:r>
+          </w:p>
+        </w:tc>
+      </w:tr>
+      <w:tr>
+        <w:tc>
+          <w:tcPr/>
+          <w:p>
+            <w:pPr>
+              <w:pStyle w:val="Compact"/>
+              <w:jc w:val="left"/>
+            </w:pPr>
+            <w:r>
+              <w:t xml:space="preserve">Daniel Rodriguez</w:t>
+            </w:r>
+          </w:p>
+        </w:tc>
+        <w:tc>
+          <w:tcPr/>
+          <w:p>
+            <w:pPr>
+              <w:pStyle w:val="Compact"/>
+              <w:jc w:val="left"/>
+            </w:pPr>
+            <w:r>
+              <w:t xml:space="preserve">Male</w:t>
+            </w:r>
+          </w:p>
+        </w:tc>
+        <w:tc>
+          <w:tcPr/>
+          <w:p>
+            <w:pPr>
+              <w:pStyle w:val="Compact"/>
+              <w:jc w:val="left"/>
+            </w:pPr>
+            <w:r>
+              <w:t xml:space="preserve">1992/07/15</w:t>
+            </w:r>
+          </w:p>
+        </w:tc>
+        <w:tc>
+          <w:tcPr/>
+          <w:p>
+            <w:pPr>
+              <w:numPr>
+                <w:ilvl w:val="0"/>
+                <w:numId w:val="1003"/>
+              </w:numPr>
+              <w:pStyle w:val="Compact"/>
+              <w:jc w:val="left"/>
+            </w:pPr>
+            <w:r>
+              <w:t xml:space="preserve">Arizona</w:t>
+            </w:r>
+          </w:p>
+          <w:p>
+            <w:pPr>
+              <w:numPr>
+                <w:ilvl w:val="0"/>
+                <w:numId w:val="1003"/>
+              </w:numPr>
+              <w:pStyle w:val="Compact"/>
+              <w:jc w:val="left"/>
+            </w:pPr>
+            <w:r>
+              <w:t xml:space="preserve">New York</w:t>
+            </w:r>
+          </w:p>
+        </w:tc>
+      </w:tr>
+      <w:tr>
+        <w:tc>
+          <w:tcPr/>
+          <w:p>
+            <w:pPr>
+              <w:pStyle w:val="Compact"/>
+              <w:jc w:val="left"/>
+            </w:pPr>
+            <w:r>
+              <w:t xml:space="preserve">Olivia Jackson</w:t>
+            </w:r>
+          </w:p>
+        </w:tc>
+        <w:tc>
+          <w:tcPr/>
+          <w:p>
+            <w:pPr>
+              <w:pStyle w:val="Compact"/>
+              <w:jc w:val="left"/>
+            </w:pPr>
+            <w:r>
+              <w:t xml:space="preserve">Female</w:t>
+            </w:r>
+          </w:p>
+        </w:tc>
+        <w:tc>
+          <w:tcPr/>
+          <w:p>
+            <w:pPr>
+              <w:pStyle w:val="Compact"/>
+              <w:jc w:val="left"/>
+            </w:pPr>
+            <w:r>
+              <w:t xml:space="preserve">1993/12/08</w:t>
+            </w:r>
+          </w:p>
+        </w:tc>
+        <w:tc>
+          <w:tcPr/>
+          <w:p>
+            <w:pPr>
+              <w:pStyle w:val="Compact"/>
+              <w:jc w:val="left"/>
+            </w:pPr>
+            <w:r>
+              <w:t xml:space="preserve">Plaintext and Lists</w:t>
+            </w:r>
+          </w:p>
+          <w:p>
+            <w:pPr>
+              <w:numPr>
+                <w:ilvl w:val="0"/>
+                <w:numId w:val="1004"/>
+              </w:numPr>
+              <w:pStyle w:val="Compact"/>
+              <w:jc w:val="left"/>
+            </w:pPr>
+            <w:r>
+              <w:t xml:space="preserve">Georgia</w:t>
+            </w:r>
+          </w:p>
+          <w:p>
+            <w:pPr>
+              <w:numPr>
+                <w:ilvl w:val="0"/>
+                <w:numId w:val="1004"/>
+              </w:numPr>
+              <w:pStyle w:val="Compact"/>
+              <w:jc w:val="left"/>
+            </w:pPr>
+            <w:r>
+              <w:t xml:space="preserve">North Carolina</w:t>
+            </w:r>
+          </w:p>
+        </w:tc>
+      </w:tr>
+    </w:tbl>
+    <w:bookmarkEnd w:id="33"/>
     <w:sectPr/>
   </w:body>
 </w:document>
@@ -2447,8 +2788,96 @@
       </w:pPr>
     </w:lvl>
   </w:abstractNum>
+  <w:abstractNum w:abstractNumId="991">
+    <w:nsid w:val="A991"/>
+    <w:multiLevelType w:val="multilevel"/>
+    <w:lvl w:ilvl="0">
+      <w:numFmt w:val="bullet"/>
+      <w:lvlText w:val="•"/>
+      <w:lvlJc w:val="left"/>
+      <w:pPr>
+        <w:ind w:left="720" w:hanging="480"/>
+      </w:pPr>
+    </w:lvl>
+    <w:lvl w:ilvl="1">
+      <w:numFmt w:val="bullet"/>
+      <w:lvlText w:val="–"/>
+      <w:lvlJc w:val="left"/>
+      <w:pPr>
+        <w:ind w:left="1440" w:hanging="480"/>
+      </w:pPr>
+    </w:lvl>
+    <w:lvl w:ilvl="2">
+      <w:numFmt w:val="bullet"/>
+      <w:lvlText w:val="•"/>
+      <w:lvlJc w:val="left"/>
+      <w:pPr>
+        <w:ind w:left="2160" w:hanging="480"/>
+      </w:pPr>
+    </w:lvl>
+    <w:lvl w:ilvl="3">
+      <w:numFmt w:val="bullet"/>
+      <w:lvlText w:val="–"/>
+      <w:lvlJc w:val="left"/>
+      <w:pPr>
+        <w:ind w:left="2880" w:hanging="480"/>
+      </w:pPr>
+    </w:lvl>
+    <w:lvl w:ilvl="4">
+      <w:numFmt w:val="bullet"/>
+      <w:lvlText w:val="•"/>
+      <w:lvlJc w:val="left"/>
+      <w:pPr>
+        <w:ind w:left="3600" w:hanging="480"/>
+      </w:pPr>
+    </w:lvl>
+    <w:lvl w:ilvl="5">
+      <w:numFmt w:val="bullet"/>
+      <w:lvlText w:val="–"/>
+      <w:lvlJc w:val="left"/>
+      <w:pPr>
+        <w:ind w:left="4320" w:hanging="480"/>
+      </w:pPr>
+    </w:lvl>
+    <w:lvl w:ilvl="6">
+      <w:numFmt w:val="bullet"/>
+      <w:lvlText w:val="•"/>
+      <w:lvlJc w:val="left"/>
+      <w:pPr>
+        <w:ind w:left="5040" w:hanging="480"/>
+      </w:pPr>
+    </w:lvl>
+    <w:lvl w:ilvl="7">
+      <w:numFmt w:val="bullet"/>
+      <w:lvlText w:val="–"/>
+      <w:lvlJc w:val="left"/>
+      <w:pPr>
+        <w:ind w:left="5760" w:hanging="480"/>
+      </w:pPr>
+    </w:lvl>
+    <w:lvl w:ilvl="8">
+      <w:numFmt w:val="bullet"/>
+      <w:lvlText w:val="•"/>
+      <w:lvlJc w:val="left"/>
+      <w:pPr>
+        <w:ind w:left="6480" w:hanging="480"/>
+      </w:pPr>
+    </w:lvl>
+  </w:abstractNum>
   <w:num w:numId="1000">
     <w:abstractNumId w:val="990"/>
+  </w:num>
+  <w:num w:numId="1001">
+    <w:abstractNumId w:val="991"/>
+  </w:num>
+  <w:num w:numId="1002">
+    <w:abstractNumId w:val="991"/>
+  </w:num>
+  <w:num w:numId="1003">
+    <w:abstractNumId w:val="991"/>
+  </w:num>
+  <w:num w:numId="1004">
+    <w:abstractNumId w:val="991"/>
   </w:num>
 </w:numbering>
 </file>

</xml_diff>

<commit_message>
grammar & add table in table
</commit_message>
<xml_diff>
--- a/ListToTable/output.docx
+++ b/ListToTable/output.docx
@@ -2341,13 +2341,13 @@
     </w:tbl>
     <w:bookmarkEnd w:id="31"/>
     <w:bookmarkEnd w:id="32"/>
-    <w:bookmarkStart w:id="33" w:name="table-in-lists"/>
+    <w:bookmarkStart w:id="33" w:name="lists-in-table"/>
     <w:p>
       <w:pPr>
         <w:pStyle w:val="Heading1"/>
       </w:pPr>
       <w:r>
-        <w:t xml:space="preserve">table in lists</w:t>
+        <w:t xml:space="preserve">lists in table</w:t>
       </w:r>
     </w:p>
     <w:tbl>
@@ -2678,6 +2678,290 @@
               <w:t xml:space="preserve">North Carolina</w:t>
             </w:r>
           </w:p>
+        </w:tc>
+      </w:tr>
+      <w:tr>
+        <w:tc>
+          <w:tcPr/>
+          <w:p>
+            <w:pPr>
+              <w:jc w:val="left"/>
+            </w:pPr>
+            <w:r>
+              <w:t xml:space="preserve">Olivia Jackson</w:t>
+            </w:r>
+          </w:p>
+        </w:tc>
+        <w:tc>
+          <w:tcPr/>
+          <w:p>
+            <w:pPr>
+              <w:jc w:val="left"/>
+            </w:pPr>
+            <w:r>
+              <w:t xml:space="preserve">Female</w:t>
+            </w:r>
+          </w:p>
+        </w:tc>
+        <w:tc>
+          <w:tcPr/>
+          <w:p>
+            <w:pPr>
+              <w:jc w:val="left"/>
+            </w:pPr>
+            <w:r>
+              <w:t xml:space="preserve">1993/12/08</w:t>
+            </w:r>
+          </w:p>
+        </w:tc>
+        <w:tc>
+          <w:tcPr/>
+          <w:p>
+            <w:pPr>
+              <w:jc w:val="left"/>
+            </w:pPr>
+            <w:r>
+              <w:t xml:space="preserve">Using Markdown syntax when trying to stop using Markdown is counterproductive ;D</w:t>
+            </w:r>
+          </w:p>
+          <w:tbl>
+            <w:tblPr>
+              <w:tblStyle w:val="Table"/>
+              <w:tblW w:type="auto" w:w="0"/>
+              <w:tblLook w:firstRow="1" w:lastRow="0" w:firstColumn="0" w:lastColumn="0" w:noHBand="0" w:noVBand="0" w:val="0020"/>
+              <w:jc w:val="start"/>
+            </w:tblPr>
+            <w:tblGrid>
+              <w:gridCol w:w="3960"/>
+              <w:gridCol w:w="3960"/>
+            </w:tblGrid>
+            <w:tr>
+              <w:trPr>
+                <w:tblHeader w:val="true"/>
+              </w:trPr>
+              <w:tc>
+                <w:tcPr/>
+                <w:p>
+                  <w:pPr>
+                    <w:pStyle w:val="Compact"/>
+                    <w:jc w:val="left"/>
+                    <w:jc w:val="left"/>
+                  </w:pPr>
+                  <w:r>
+                    <w:t xml:space="preserve">ago</w:t>
+                  </w:r>
+                </w:p>
+              </w:tc>
+              <w:tc>
+                <w:tcPr/>
+                <w:p>
+                  <w:pPr>
+                    <w:pStyle w:val="Compact"/>
+                    <w:jc w:val="left"/>
+                    <w:jc w:val="left"/>
+                  </w:pPr>
+                  <w:r>
+                    <w:t xml:space="preserve">State</w:t>
+                  </w:r>
+                </w:p>
+              </w:tc>
+            </w:tr>
+            <w:tr>
+              <w:tc>
+                <w:tcPr/>
+                <w:p>
+                  <w:pPr>
+                    <w:pStyle w:val="Compact"/>
+                    <w:jc w:val="left"/>
+                    <w:jc w:val="left"/>
+                  </w:pPr>
+                  <w:r>
+                    <w:t xml:space="preserve">1</w:t>
+                  </w:r>
+                </w:p>
+              </w:tc>
+              <w:tc>
+                <w:tcPr/>
+                <w:p>
+                  <w:pPr>
+                    <w:pStyle w:val="Compact"/>
+                    <w:jc w:val="left"/>
+                    <w:jc w:val="left"/>
+                  </w:pPr>
+                  <w:r>
+                    <w:t xml:space="preserve">Georgia</w:t>
+                  </w:r>
+                </w:p>
+              </w:tc>
+            </w:tr>
+            <w:tr>
+              <w:tc>
+                <w:tcPr/>
+                <w:p>
+                  <w:pPr>
+                    <w:pStyle w:val="Compact"/>
+                    <w:jc w:val="left"/>
+                    <w:jc w:val="left"/>
+                  </w:pPr>
+                  <w:r>
+                    <w:t xml:space="preserve">3</w:t>
+                  </w:r>
+                </w:p>
+              </w:tc>
+              <w:tc>
+                <w:tcPr/>
+                <w:p>
+                  <w:pPr>
+                    <w:pStyle w:val="Compact"/>
+                    <w:jc w:val="left"/>
+                    <w:jc w:val="left"/>
+                  </w:pPr>
+                  <w:r>
+                    <w:t xml:space="preserve">North Carolina</w:t>
+                  </w:r>
+                </w:p>
+              </w:tc>
+            </w:tr>
+          </w:tbl>
+          <w:p/>
+        </w:tc>
+      </w:tr>
+      <w:tr>
+        <w:tc>
+          <w:tcPr/>
+          <w:p>
+            <w:pPr>
+              <w:jc w:val="left"/>
+            </w:pPr>
+            <w:r>
+              <w:t xml:space="preserve">Olivia Jackson</w:t>
+            </w:r>
+          </w:p>
+        </w:tc>
+        <w:tc>
+          <w:tcPr/>
+          <w:p>
+            <w:pPr>
+              <w:jc w:val="left"/>
+            </w:pPr>
+            <w:r>
+              <w:t xml:space="preserve">Female</w:t>
+            </w:r>
+          </w:p>
+        </w:tc>
+        <w:tc>
+          <w:tcPr/>
+          <w:p>
+            <w:pPr>
+              <w:jc w:val="left"/>
+            </w:pPr>
+            <w:r>
+              <w:t xml:space="preserve">1993/12/08</w:t>
+            </w:r>
+          </w:p>
+        </w:tc>
+        <w:tc>
+          <w:tcPr/>
+          <w:tbl>
+            <w:tblPr>
+              <w:tblStyle w:val="Table"/>
+              <w:tblW w:type="auto" w:w="0"/>
+              <w:tblLook w:firstRow="1" w:lastRow="0" w:firstColumn="0" w:lastColumn="0" w:noHBand="0" w:noVBand="0" w:val="0020"/>
+              <w:jc w:val="start"/>
+            </w:tblPr>
+            <w:tblGrid>
+              <w:gridCol w:w="3960"/>
+              <w:gridCol w:w="3960"/>
+            </w:tblGrid>
+            <w:tr>
+              <w:trPr>
+                <w:tblHeader w:val="true"/>
+              </w:trPr>
+              <w:tc>
+                <w:tcPr/>
+                <w:p>
+                  <w:pPr>
+                    <w:pStyle w:val="Compact"/>
+                    <w:jc w:val="left"/>
+                    <w:jc w:val="left"/>
+                  </w:pPr>
+                  <w:r>
+                    <w:t xml:space="preserve">ago</w:t>
+                  </w:r>
+                </w:p>
+              </w:tc>
+              <w:tc>
+                <w:tcPr/>
+                <w:p>
+                  <w:pPr>
+                    <w:pStyle w:val="Compact"/>
+                    <w:jc w:val="left"/>
+                    <w:jc w:val="left"/>
+                  </w:pPr>
+                  <w:r>
+                    <w:t xml:space="preserve">State</w:t>
+                  </w:r>
+                </w:p>
+              </w:tc>
+            </w:tr>
+            <w:tr>
+              <w:tc>
+                <w:tcPr/>
+                <w:p>
+                  <w:pPr>
+                    <w:pStyle w:val="Compact"/>
+                    <w:jc w:val="left"/>
+                    <w:jc w:val="left"/>
+                  </w:pPr>
+                  <w:r>
+                    <w:t xml:space="preserve">1</w:t>
+                  </w:r>
+                </w:p>
+              </w:tc>
+              <w:tc>
+                <w:tcPr/>
+                <w:p>
+                  <w:pPr>
+                    <w:pStyle w:val="Compact"/>
+                    <w:jc w:val="left"/>
+                    <w:jc w:val="left"/>
+                  </w:pPr>
+                  <w:r>
+                    <w:t xml:space="preserve">Georgia</w:t>
+                  </w:r>
+                </w:p>
+              </w:tc>
+            </w:tr>
+            <w:tr>
+              <w:tc>
+                <w:tcPr/>
+                <w:p>
+                  <w:pPr>
+                    <w:pStyle w:val="Compact"/>
+                    <w:jc w:val="left"/>
+                    <w:jc w:val="left"/>
+                  </w:pPr>
+                  <w:r>
+                    <w:t xml:space="preserve">3</w:t>
+                  </w:r>
+                </w:p>
+              </w:tc>
+              <w:tc>
+                <w:tcPr/>
+                <w:p>
+                  <w:pPr>
+                    <w:pStyle w:val="Compact"/>
+                    <w:jc w:val="left"/>
+                    <w:jc w:val="left"/>
+                  </w:pPr>
+                  <w:r>
+                    <w:t xml:space="preserve">North Carolina</w:t>
+                  </w:r>
+                </w:p>
+              </w:tc>
+            </w:tr>
+          </w:tbl>
+          <w:p/>
         </w:tc>
       </w:tr>
     </w:tbl>

</xml_diff>